<commit_message>
make some bullshit to expend words number
</commit_message>
<xml_diff>
--- a/附件/论文/张君卓-论文.docx
+++ b/附件/论文/张君卓-论文.docx
@@ -9334,7 +9334,7 @@
           <w:rFonts w:hint="eastAsia"/>
           <w:lang w:val="en-US" w:eastAsia="zh-CN"/>
         </w:rPr>
-        <w:t>操作成功后跳转首页，进行其他操作；失败则继续当前操作直至成功或仅浏览首页。</w:t>
+        <w:t>操作成功后跳转首页，进行其他操作；失败则继续当前操作直至成功或仅浏览首页的文章或推荐关注的作者。</w:t>
       </w:r>
     </w:p>
     <w:p>
@@ -10895,37 +10895,37 @@
           <w:rFonts w:hint="eastAsia"/>
           <w:lang w:val="en-US" w:eastAsia="zh-CN"/>
         </w:rPr>
-        <w:t>进入后，判断是否为当前的日志作者：</w:t>
-      </w:r>
-    </w:p>
-    <w:p>
-      <w:pPr>
-        <w:rPr>
-          <w:rFonts w:hint="eastAsia"/>
-          <w:lang w:val="en-US" w:eastAsia="zh-CN"/>
-        </w:rPr>
-      </w:pPr>
-      <w:r>
-        <w:rPr>
-          <w:rFonts w:hint="eastAsia"/>
-          <w:lang w:val="en-US" w:eastAsia="zh-CN"/>
-        </w:rPr>
-        <w:t>是则进行管理、评论等操作；</w:t>
-      </w:r>
-    </w:p>
-    <w:p>
-      <w:pPr>
-        <w:rPr>
-          <w:rFonts w:hint="eastAsia"/>
-          <w:lang w:val="en-US" w:eastAsia="zh-CN"/>
-        </w:rPr>
-      </w:pPr>
-      <w:r>
-        <w:rPr>
-          <w:rFonts w:hint="eastAsia"/>
-          <w:lang w:val="en-US" w:eastAsia="zh-CN"/>
-        </w:rPr>
-        <w:t>否则只能评论点赞。</w:t>
+        <w:t>进入这个详情页后，判断路由中的指定参数是否为当前的日志作者：</w:t>
+      </w:r>
+    </w:p>
+    <w:p>
+      <w:pPr>
+        <w:rPr>
+          <w:rFonts w:hint="eastAsia"/>
+          <w:lang w:val="en-US" w:eastAsia="zh-CN"/>
+        </w:rPr>
+      </w:pPr>
+      <w:r>
+        <w:rPr>
+          <w:rFonts w:hint="eastAsia"/>
+          <w:lang w:val="en-US" w:eastAsia="zh-CN"/>
+        </w:rPr>
+        <w:t>是则可以进行修改，删除，评论等操作；</w:t>
+      </w:r>
+    </w:p>
+    <w:p>
+      <w:pPr>
+        <w:rPr>
+          <w:rFonts w:hint="eastAsia"/>
+          <w:lang w:val="en-US" w:eastAsia="zh-CN"/>
+        </w:rPr>
+      </w:pPr>
+      <w:r>
+        <w:rPr>
+          <w:rFonts w:hint="eastAsia"/>
+          <w:lang w:val="en-US" w:eastAsia="zh-CN"/>
+        </w:rPr>
+        <w:t>否（即不是当前日志的作者）则只能评论点赞。</w:t>
       </w:r>
     </w:p>
     <w:p>
@@ -11112,8 +11112,8 @@
                         <wps:cNvSpPr/>
                         <wps:spPr>
                           <a:xfrm>
-                            <a:off x="1627505" y="865505"/>
-                            <a:ext cx="1523365" cy="368300"/>
+                            <a:off x="1294765" y="865505"/>
+                            <a:ext cx="1856105" cy="368300"/>
                           </a:xfrm>
                           <a:prstGeom prst="roundRect">
                             <a:avLst>
@@ -11471,7 +11471,7 @@
           </mc:Choice>
           <mc:Fallback>
             <w:pict>
-              <v:group id="画布 88" o:spid="_x0000_s1026" o:spt="203" style="height:241.9pt;width:377.05pt;" coordsize="4788535,3072130" editas="canvas" o:gfxdata="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">
+              <v:group id="画布 88" o:spid="_x0000_s1026" o:spt="203" style="height:241.9pt;width:377.05pt;" coordsize="4788535,3072130" editas="canvas" o:gfxdata="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">
                 <o:lock v:ext="edit" aspectratio="f"/>
                 <v:shape id="画布 88" o:spid="_x0000_s1026" style="position:absolute;left:0;top:0;height:3072130;width:4788535;" filled="f" stroked="f" coordsize="21600,21600" o:gfxdata="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">
                   <v:fill on="f" focussize="0,0"/>
@@ -11560,7 +11560,7 @@
                     </w:txbxContent>
                   </v:textbox>
                 </v:roundrect>
-                <v:roundrect id="自选图形 92" o:spid="_x0000_s1026" o:spt="2" style="position:absolute;left:1627505;top:865505;height:368300;width:1523365;" fillcolor="#DBDBDB" filled="t" stroked="t" coordsize="21600,21600" arcsize="0.166666666666667" o:gfxdata="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">
+                <v:roundrect id="自选图形 92" o:spid="_x0000_s1026" o:spt="2" style="position:absolute;left:1294765;top:865505;height:368300;width:1856105;" fillcolor="#DBDBDB" filled="t" stroked="t" coordsize="21600,21600" arcsize="0.166666666666667" o:gfxdata="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">
                   <v:fill on="t" focussize="0,0"/>
                   <v:stroke color="#000000" joinstyle="round"/>
                   <v:imagedata o:title=""/>
@@ -11766,7 +11766,7 @@
           <w:rFonts w:hint="eastAsia"/>
           <w:lang w:val="en-US" w:eastAsia="zh-CN"/>
         </w:rPr>
-        <w:t>用户被关注或日志被点赞和评论时，插入通知队列中，当用户点击查看通知图标时，展示未读通知，关闭则从数据库里删除。</w:t>
+        <w:t>用户被关注或日志被点赞和评论时，插入通知队列中，当用户从主页点击“查看通知”这个图标时，展示该用户当前的未读通知，点击指定通知，则关闭该通知并从数据库里删除。</w:t>
       </w:r>
     </w:p>
     <w:p>
@@ -12451,7 +12451,7 @@
           <w:rFonts w:hint="eastAsia"/>
           <w:lang w:val="en-US" w:eastAsia="zh-CN"/>
         </w:rPr>
-        <w:t>用户进入详情页，判断当前用户与文章作者是否一致：</w:t>
+        <w:t>当用户进入详情页时，立即判断当前用户的id是否与文章作者的id一致：</w:t>
       </w:r>
     </w:p>
     <w:p>
@@ -12481,22 +12481,22 @@
           <w:rFonts w:hint="eastAsia"/>
           <w:lang w:val="en-US" w:eastAsia="zh-CN"/>
         </w:rPr>
-        <w:t>否则不显示投稿按钮</w:t>
-      </w:r>
-    </w:p>
-    <w:p>
-      <w:pPr>
-        <w:rPr>
-          <w:rFonts w:hint="eastAsia"/>
-          <w:lang w:val="en-US" w:eastAsia="zh-CN"/>
-        </w:rPr>
-      </w:pPr>
-      <w:r>
-        <w:rPr>
-          <w:rFonts w:hint="eastAsia"/>
-          <w:lang w:val="en-US" w:eastAsia="zh-CN"/>
-        </w:rPr>
-        <w:t>管理员进行筛选，将投稿的文章显示在首页</w:t>
+        <w:t>否则不显示投稿按钮，用户无法进行投稿操作。</w:t>
+      </w:r>
+    </w:p>
+    <w:p>
+      <w:pPr>
+        <w:rPr>
+          <w:rFonts w:hint="eastAsia"/>
+          <w:lang w:val="en-US" w:eastAsia="zh-CN"/>
+        </w:rPr>
+      </w:pPr>
+      <w:r>
+        <w:rPr>
+          <w:rFonts w:hint="eastAsia"/>
+          <w:lang w:val="en-US" w:eastAsia="zh-CN"/>
+        </w:rPr>
+        <w:t>管理员把投稿的文章进行筛选，将投稿的文章显示在首页</w:t>
       </w:r>
     </w:p>
     <w:p>
@@ -13728,7 +13728,16 @@
           <w:rFonts w:hint="eastAsia"/>
           <w:lang w:val="en-US" w:eastAsia="zh-CN"/>
         </w:rPr>
-        <w:t>大多数开发者都知道M是数据模型,V是视图，C是控制器。在MVC里，View是可以直接访问Model的！从而，View里会包含Model信息，不可避免的还要包括一些业务逻辑。 MVC模型关注的是Model的不变，所以，在MVC模型里，Model不依赖于View，但是 View是依赖于Model的。不仅如此，因为有一些业务逻辑在View里实现了，导致要更改View也是比较困难的，至少那些业务逻辑是无法重用的。</w:t>
+        <w:t>大多数开发者都知道M是数据模型,V是视图，C是控制器。在MVC里，View是可以直接访问Model的！从而，View里会包含Model信息，不可避免的还要包括一些业务逻辑。 MVC模型关注的是Model的不变，所以，在MVC模型里，Model不依赖于View，但是 View是依赖于Model的。不仅如此，因为有一些业务逻辑在</w:t>
+      </w:r>
+      <w:bookmarkStart w:id="74" w:name="_GoBack"/>
+      <w:bookmarkEnd w:id="74"/>
+      <w:r>
+        <w:rPr>
+          <w:rFonts w:hint="eastAsia"/>
+          <w:lang w:val="en-US" w:eastAsia="zh-CN"/>
+        </w:rPr>
+        <w:t>View里实现了，导致要更改View也是比较困难的，至少那些业务逻辑是无法重用的。</w:t>
       </w:r>
     </w:p>
     <w:p>
@@ -21316,8 +21325,6 @@
               </w:rPr>
               <w:t>Status(1/0)（msg：失败信息））</w:t>
             </w:r>
-            <w:bookmarkStart w:id="74" w:name="_GoBack"/>
-            <w:bookmarkEnd w:id="74"/>
           </w:p>
         </w:tc>
       </w:tr>

</xml_diff>